<commit_message>
plano de atendimento impressão - OK
</commit_message>
<xml_diff>
--- a/Source/assests/plano.docx
+++ b/Source/assests/plano.docx
@@ -158,12 +158,7 @@
               <w:t>}</w:t>
             </w:r>
             <w:r>
-              <w:t>, ${numero</w:t>
-            </w:r>
-            <w:bookmarkStart w:id="0" w:name="_GoBack"/>
-            <w:bookmarkEnd w:id="0"/>
-            <w:r>
-              <w:t>}</w:t>
+              <w:t>, ${numero}</w:t>
             </w:r>
           </w:p>
         </w:tc>
@@ -320,7 +315,18 @@
               <w:t>Data do recebimento da solicitação:</w:t>
             </w:r>
             <w:r>
-              <w:t xml:space="preserve"> ${data}</w:t>
+              <w:t xml:space="preserve"> ${</w:t>
+            </w:r>
+            <w:proofErr w:type="spellStart"/>
+            <w:r>
+              <w:t>data</w:t>
+            </w:r>
+            <w:r>
+              <w:t>Sol</w:t>
+            </w:r>
+            <w:proofErr w:type="spellEnd"/>
+            <w:r>
+              <w:t>}</w:t>
             </w:r>
           </w:p>
         </w:tc>
@@ -339,49 +345,15 @@
               <w:t xml:space="preserve">Forma de recebimento da solicitação: </w:t>
             </w:r>
             <w:r>
-              <w:t xml:space="preserve">( </w:t>
-            </w:r>
-            <w:r>
-              <w:t xml:space="preserve"> ) Fax    </w:t>
-            </w:r>
-            <w:r>
-              <w:t xml:space="preserve">( </w:t>
-            </w:r>
-            <w:r>
-              <w:t xml:space="preserve"> </w:t>
-            </w:r>
-            <w:r>
-              <w:t>) E</w:t>
-            </w:r>
-            <w:r>
-              <w:t>-</w:t>
-            </w:r>
-            <w:r>
-              <w:t>mail</w:t>
-            </w:r>
-            <w:r>
-              <w:t xml:space="preserve">    </w:t>
-            </w:r>
-            <w:r>
-              <w:t xml:space="preserve">( </w:t>
-            </w:r>
-            <w:r>
-              <w:t xml:space="preserve"> ) Fone    </w:t>
-            </w:r>
-            <w:r>
-              <w:t xml:space="preserve">( </w:t>
-            </w:r>
-            <w:r>
-              <w:t xml:space="preserve"> </w:t>
-            </w:r>
-            <w:r>
-              <w:t>) outros_</w:t>
-            </w:r>
-            <w:r>
-              <w:t>_________________</w:t>
-            </w:r>
-            <w:r>
-              <w:t>_</w:t>
+              <w:t>${</w:t>
+            </w:r>
+            <w:proofErr w:type="spellStart"/>
+            <w:r>
+              <w:t>tipoSol</w:t>
+            </w:r>
+            <w:proofErr w:type="spellEnd"/>
+            <w:r>
+              <w:t>}</w:t>
             </w:r>
           </w:p>
         </w:tc>
@@ -1534,70 +1506,119 @@
               <w:spacing w:line="276" w:lineRule="auto"/>
             </w:pPr>
             <w:r>
-              <w:t>Data da previsão da realização: _____________</w:t>
-            </w:r>
-            <w:r>
-              <w:t>____________</w:t>
-            </w:r>
-            <w:r>
-              <w:t>________</w:t>
-            </w:r>
-          </w:p>
-          <w:p>
-            <w:pPr>
-              <w:spacing w:line="276" w:lineRule="auto"/>
-            </w:pPr>
-          </w:p>
-          <w:p>
-            <w:pPr>
-              <w:spacing w:line="276" w:lineRule="auto"/>
-            </w:pPr>
-            <w:r>
-              <w:t>Responsável pela Análise Crítica: __________</w:t>
-            </w:r>
-            <w:r>
-              <w:t>____________</w:t>
-            </w:r>
-            <w:r>
-              <w:t>_________</w:t>
-            </w:r>
-          </w:p>
-          <w:p>
-            <w:pPr>
-              <w:spacing w:line="276" w:lineRule="auto"/>
-            </w:pPr>
-          </w:p>
-          <w:p>
-            <w:pPr>
-              <w:spacing w:line="276" w:lineRule="auto"/>
-            </w:pPr>
-            <w:r>
-              <w:t>Data da análise crítica: _________________</w:t>
-            </w:r>
-            <w:r>
-              <w:t>____________________</w:t>
-            </w:r>
-            <w:r>
-              <w:t>___</w:t>
-            </w:r>
-          </w:p>
-          <w:p>
-            <w:pPr>
-              <w:spacing w:line="276" w:lineRule="auto"/>
-            </w:pPr>
-          </w:p>
-          <w:p>
-            <w:pPr>
-              <w:spacing w:line="276" w:lineRule="auto"/>
-            </w:pPr>
-            <w:r>
-              <w:t>Data da resposta ao cliente: ___________</w:t>
-            </w:r>
-            <w:r>
-              <w:t>____________________</w:t>
-            </w:r>
-            <w:r>
-              <w:t>_____</w:t>
+              <w:t>Dat</w:t>
+            </w:r>
+            <w:r>
+              <w:t>a da previsão da realização:  ${</w:t>
+            </w:r>
+            <w:proofErr w:type="spellStart"/>
+            <w:r>
+              <w:t>data</w:t>
+            </w:r>
+            <w:r>
+              <w:t>Ini</w:t>
+            </w:r>
+            <w:proofErr w:type="spellEnd"/>
+            <w:r>
+              <w:t>}</w:t>
+            </w:r>
+            <w:r>
+              <w:t xml:space="preserve"> à ${</w:t>
+            </w:r>
+            <w:proofErr w:type="spellStart"/>
+            <w:r>
+              <w:rPr>
+                <w:u w:val="single"/>
+              </w:rPr>
+              <w:t>dataF</w:t>
+            </w:r>
+            <w:bookmarkStart w:id="0" w:name="_GoBack"/>
+            <w:bookmarkEnd w:id="0"/>
+            <w:r>
+              <w:rPr>
+                <w:u w:val="single"/>
+              </w:rPr>
+              <w:t>im</w:t>
+            </w:r>
+            <w:proofErr w:type="spellEnd"/>
+            <w:r>
+              <w:t>}</w:t>
+            </w:r>
+          </w:p>
+          <w:p>
+            <w:pPr>
+              <w:spacing w:line="276" w:lineRule="auto"/>
+            </w:pPr>
+          </w:p>
+          <w:p>
+            <w:pPr>
+              <w:spacing w:line="276" w:lineRule="auto"/>
+            </w:pPr>
+            <w:r>
+              <w:t>Respo</w:t>
+            </w:r>
+            <w:r>
+              <w:t>nsáv</w:t>
+            </w:r>
+            <w:r>
+              <w:t>el pela Análise Crítica:  ${tecnico</w:t>
+            </w:r>
+            <w:r>
+              <w:t>}</w:t>
+            </w:r>
+          </w:p>
+          <w:p>
+            <w:pPr>
+              <w:spacing w:line="276" w:lineRule="auto"/>
+            </w:pPr>
+          </w:p>
+          <w:p>
+            <w:pPr>
+              <w:spacing w:line="276" w:lineRule="auto"/>
+            </w:pPr>
+            <w:r>
+              <w:t>D</w:t>
+            </w:r>
+            <w:r>
+              <w:t>ata da análise crítica: ${</w:t>
+            </w:r>
+            <w:proofErr w:type="spellStart"/>
+            <w:r>
+              <w:t>data</w:t>
+            </w:r>
+            <w:r>
+              <w:t>Res</w:t>
+            </w:r>
+            <w:proofErr w:type="spellEnd"/>
+            <w:r>
+              <w:t>}</w:t>
+            </w:r>
+          </w:p>
+          <w:p>
+            <w:pPr>
+              <w:spacing w:line="276" w:lineRule="auto"/>
+            </w:pPr>
+          </w:p>
+          <w:p>
+            <w:pPr>
+              <w:spacing w:line="276" w:lineRule="auto"/>
+            </w:pPr>
+            <w:r>
+              <w:t xml:space="preserve">Data da resposta ao cliente: </w:t>
+            </w:r>
+            <w:r>
+              <w:t>${</w:t>
+            </w:r>
+            <w:proofErr w:type="spellStart"/>
+            <w:r>
+              <w:t>data</w:t>
+            </w:r>
+            <w:r>
+              <w:t>Res</w:t>
+            </w:r>
+            <w:proofErr w:type="spellEnd"/>
+            <w:r>
+              <w:t>}</w:t>
             </w:r>
           </w:p>
           <w:p>
@@ -1613,13 +1634,33 @@
               <w:t>Número da proposta/sequ</w:t>
             </w:r>
             <w:r>
-              <w:t>encial: _________</w:t>
-            </w:r>
-            <w:r>
-              <w:t>____________________</w:t>
-            </w:r>
-            <w:r>
-              <w:t>___</w:t>
+              <w:t xml:space="preserve">encial: </w:t>
+            </w:r>
+            <w:r>
+              <w:rPr>
+                <w:b/>
+              </w:rPr>
+              <w:t>${</w:t>
+            </w:r>
+            <w:proofErr w:type="spellStart"/>
+            <w:r>
+              <w:rPr>
+                <w:b/>
+              </w:rPr>
+              <w:t>nProposta</w:t>
+            </w:r>
+            <w:proofErr w:type="spellEnd"/>
+            <w:r>
+              <w:rPr>
+                <w:b/>
+              </w:rPr>
+              <w:t>}</w:t>
+            </w:r>
+            <w:r>
+              <w:rPr>
+                <w:b/>
+              </w:rPr>
+              <w:t xml:space="preserve"> / ${ano}</w:t>
             </w:r>
           </w:p>
           <w:p>

</xml_diff>